<commit_message>
Update 面試題目-Data Engineer 202204.docx
</commit_message>
<xml_diff>
--- a/面試題目-Data Engineer 202204.docx
+++ b/面試題目-Data Engineer 202204.docx
@@ -1,6 +1,6 @@
 
 <file path=word/document.xml><?xml version="1.0" encoding="utf-8"?>
-<w:document xmlns:wpc="http://schemas.microsoft.com/office/word/2010/wordprocessingCanvas" xmlns:cx="http://schemas.microsoft.com/office/drawing/2014/chartex" xmlns:cx1="http://schemas.microsoft.com/office/drawing/2015/9/8/chartex" xmlns:cx2="http://schemas.microsoft.com/office/drawing/2015/10/21/chartex" xmlns:cx3="http://schemas.microsoft.com/office/drawing/2016/5/9/chartex" xmlns:cx4="http://schemas.microsoft.com/office/drawing/2016/5/10/chartex" xmlns:cx5="http://schemas.microsoft.com/office/drawing/2016/5/11/chartex" xmlns:cx6="http://schemas.microsoft.com/office/drawing/2016/5/12/chartex" xmlns:cx7="http://schemas.microsoft.com/office/drawing/2016/5/13/chartex" xmlns:cx8="http://schemas.microsoft.com/office/drawing/2016/5/14/chartex" xmlns:mc="http://schemas.openxmlformats.org/markup-compatibility/2006" xmlns:aink="http://schemas.microsoft.com/office/drawing/2016/ink" xmlns:am3d="http://schemas.microsoft.com/office/drawing/2017/model3d" xmlns:o="urn:schemas-microsoft-com:office:office" xmlns:r="http://schemas.openxmlformats.org/officeDocument/2006/relationships" xmlns:m="http://schemas.openxmlformats.org/officeDocument/2006/math" xmlns:v="urn:schemas-microsoft-com:vml" xmlns:wp14="http://schemas.microsoft.com/office/word/2010/wordprocessingDrawing" xmlns:wp="http://schemas.openxmlformats.org/drawingml/2006/wordprocessingDrawing" xmlns:w10="urn:schemas-microsoft-com:office:word" xmlns:w="http://schemas.openxmlformats.org/wordprocessingml/2006/main" xmlns:w14="http://schemas.microsoft.com/office/word/2010/wordml" xmlns:w15="http://schemas.microsoft.com/office/word/2012/wordml" xmlns:w16cid="http://schemas.microsoft.com/office/word/2016/wordml/cid" xmlns:w16se="http://schemas.microsoft.com/office/word/2015/wordml/symex" xmlns:wpg="http://schemas.microsoft.com/office/word/2010/wordprocessingGroup" xmlns:wpi="http://schemas.microsoft.com/office/word/2010/wordprocessingInk" xmlns:wne="http://schemas.microsoft.com/office/word/2006/wordml" xmlns:wps="http://schemas.microsoft.com/office/word/2010/wordprocessingShape" mc:Ignorable="w14 w15 w16se w16cid wp14">
+<w:document xmlns:wpc="http://schemas.microsoft.com/office/word/2010/wordprocessingCanvas" xmlns:cx="http://schemas.microsoft.com/office/drawing/2014/chartex" xmlns:cx1="http://schemas.microsoft.com/office/drawing/2015/9/8/chartex" xmlns:cx2="http://schemas.microsoft.com/office/drawing/2015/10/21/chartex" xmlns:cx3="http://schemas.microsoft.com/office/drawing/2016/5/9/chartex" xmlns:cx4="http://schemas.microsoft.com/office/drawing/2016/5/10/chartex" xmlns:cx5="http://schemas.microsoft.com/office/drawing/2016/5/11/chartex" xmlns:cx6="http://schemas.microsoft.com/office/drawing/2016/5/12/chartex" xmlns:cx7="http://schemas.microsoft.com/office/drawing/2016/5/13/chartex" xmlns:cx8="http://schemas.microsoft.com/office/drawing/2016/5/14/chartex" xmlns:mc="http://schemas.openxmlformats.org/markup-compatibility/2006" xmlns:aink="http://schemas.microsoft.com/office/drawing/2016/ink" xmlns:am3d="http://schemas.microsoft.com/office/drawing/2017/model3d" xmlns:o="urn:schemas-microsoft-com:office:office" xmlns:r="http://schemas.openxmlformats.org/officeDocument/2006/relationships" xmlns:m="http://schemas.openxmlformats.org/officeDocument/2006/math" xmlns:v="urn:schemas-microsoft-com:vml" xmlns:wp14="http://schemas.microsoft.com/office/word/2010/wordprocessingDrawing" xmlns:wp="http://schemas.openxmlformats.org/drawingml/2006/wordprocessingDrawing" xmlns:w10="urn:schemas-microsoft-com:office:word" xmlns:w="http://schemas.openxmlformats.org/wordprocessingml/2006/main" xmlns:w14="http://schemas.microsoft.com/office/word/2010/wordml" xmlns:w15="http://schemas.microsoft.com/office/word/2012/wordml" xmlns:w16cex="http://schemas.microsoft.com/office/word/2018/wordml/cex" xmlns:w16cid="http://schemas.microsoft.com/office/word/2016/wordml/cid" xmlns:w16="http://schemas.microsoft.com/office/word/2018/wordml" xmlns:w16sdtdh="http://schemas.microsoft.com/office/word/2020/wordml/sdtdatahash" xmlns:w16se="http://schemas.microsoft.com/office/word/2015/wordml/symex" xmlns:wpg="http://schemas.microsoft.com/office/word/2010/wordprocessingGroup" xmlns:wpi="http://schemas.microsoft.com/office/word/2010/wordprocessingInk" xmlns:wne="http://schemas.microsoft.com/office/word/2006/wordml" xmlns:wps="http://schemas.microsoft.com/office/word/2010/wordprocessingShape" mc:Ignorable="w14 w15 w16se w16cid w16 w16cex w16sdtdh wp14">
   <w:body>
     <w:p>
       <w:pPr>
@@ -22,39 +22,7 @@
           <w:sz w:val="24"/>
           <w:szCs w:val="24"/>
         </w:rPr>
-        <w:t>感謝您對</w:t>
-      </w:r>
-      <w:r>
-        <w:rPr>
-          <w:rFonts w:ascii="Arial Unicode MS" w:eastAsia="Arial Unicode MS" w:hAnsi="Arial Unicode MS" w:cs="Arial Unicode MS"/>
-          <w:sz w:val="24"/>
-          <w:szCs w:val="24"/>
-        </w:rPr>
-        <w:t xml:space="preserve"> LINETV </w:t>
-      </w:r>
-      <w:r>
-        <w:rPr>
-          <w:rFonts w:ascii="Arial Unicode MS" w:eastAsia="Arial Unicode MS" w:hAnsi="Arial Unicode MS" w:cs="Arial Unicode MS"/>
-          <w:sz w:val="24"/>
-          <w:szCs w:val="24"/>
-        </w:rPr>
-        <w:t>的</w:t>
-      </w:r>
-      <w:r>
-        <w:rPr>
-          <w:rFonts w:ascii="Arial Unicode MS" w:eastAsia="Arial Unicode MS" w:hAnsi="Arial Unicode MS" w:cs="Arial Unicode MS"/>
-          <w:sz w:val="24"/>
-          <w:szCs w:val="24"/>
-        </w:rPr>
-        <w:t xml:space="preserve"> Data Engineer </w:t>
-      </w:r>
-      <w:r>
-        <w:rPr>
-          <w:rFonts w:ascii="Arial Unicode MS" w:eastAsia="Arial Unicode MS" w:hAnsi="Arial Unicode MS" w:cs="Arial Unicode MS"/>
-          <w:sz w:val="24"/>
-          <w:szCs w:val="24"/>
-        </w:rPr>
-        <w:t>有興趣，若對下述內容有任何問題或建議，請隨時聯繫我們。</w:t>
+        <w:t>感謝您對 LINETV 的 Data Engineer 有興趣，若對下述內容有任何問題或建議，請隨時聯繫我們。</w:t>
       </w:r>
       <w:r>
         <w:rPr>
@@ -154,25 +122,7 @@
           <w:sz w:val="24"/>
           <w:szCs w:val="24"/>
         </w:rPr>
-        <w:t>想知道不同性別的使用者</w:t>
-      </w:r>
-      <w:proofErr w:type="gramStart"/>
-      <w:r>
-        <w:rPr>
-          <w:rFonts w:ascii="Arial Unicode MS" w:eastAsia="Arial Unicode MS" w:hAnsi="Arial Unicode MS" w:cs="Arial Unicode MS"/>
-          <w:sz w:val="24"/>
-          <w:szCs w:val="24"/>
-        </w:rPr>
-        <w:t>點擊率是否</w:t>
-      </w:r>
-      <w:proofErr w:type="gramEnd"/>
-      <w:r>
-        <w:rPr>
-          <w:rFonts w:ascii="Arial Unicode MS" w:eastAsia="Arial Unicode MS" w:hAnsi="Arial Unicode MS" w:cs="Arial Unicode MS"/>
-          <w:sz w:val="24"/>
-          <w:szCs w:val="24"/>
-        </w:rPr>
-        <w:t>有差別？</w:t>
+        <w:t>想知道不同性別的使用者點擊率是否有差別？</w:t>
       </w:r>
       <w:r>
         <w:rPr>
@@ -200,33 +150,7 @@
           <w:sz w:val="24"/>
           <w:szCs w:val="24"/>
         </w:rPr>
-        <w:t xml:space="preserve">App </w:t>
-      </w:r>
-      <w:r>
-        <w:rPr>
-          <w:rFonts w:ascii="Arial Unicode MS" w:eastAsia="Arial Unicode MS" w:hAnsi="Arial Unicode MS" w:cs="Arial Unicode MS"/>
-          <w:sz w:val="24"/>
-          <w:szCs w:val="24"/>
-        </w:rPr>
-        <w:t>需要在「什麼時機」、傳送「什麼事件及內容」或資料到後端伺服器或資料庫？每</w:t>
-      </w:r>
-      <w:proofErr w:type="gramStart"/>
-      <w:r>
-        <w:rPr>
-          <w:rFonts w:ascii="Arial Unicode MS" w:eastAsia="Arial Unicode MS" w:hAnsi="Arial Unicode MS" w:cs="Arial Unicode MS"/>
-          <w:sz w:val="24"/>
-          <w:szCs w:val="24"/>
-        </w:rPr>
-        <w:t>個</w:t>
-      </w:r>
-      <w:proofErr w:type="gramEnd"/>
-      <w:r>
-        <w:rPr>
-          <w:rFonts w:ascii="Arial Unicode MS" w:eastAsia="Arial Unicode MS" w:hAnsi="Arial Unicode MS" w:cs="Arial Unicode MS"/>
-          <w:sz w:val="24"/>
-          <w:szCs w:val="24"/>
-        </w:rPr>
-        <w:t>事件請分別舉一個例子。</w:t>
+        <w:t>App 需要在「什麼時機」、傳送「什麼事件及內容」或資料到後端伺服器或資料庫？每個事件請分別舉一個例子。</w:t>
       </w:r>
     </w:p>
     <w:p>
@@ -365,7 +289,6 @@
         <w:pStyle w:val="a5"/>
         <w:ind w:leftChars="0" w:left="720"/>
         <w:rPr>
-          <w:rFonts w:hint="eastAsia"/>
           <w:sz w:val="24"/>
           <w:szCs w:val="24"/>
         </w:rPr>
@@ -530,16 +453,14 @@
         </w:rPr>
         <w:t>umber</w:t>
       </w:r>
-    </w:p>
-    <w:p>
-      <w:pPr>
-        <w:pStyle w:val="a5"/>
-        <w:ind w:leftChars="0" w:left="720"/>
-        <w:rPr>
-          <w:sz w:val="24"/>
-          <w:szCs w:val="24"/>
-        </w:rPr>
-      </w:pPr>
+      <w:r>
+        <w:rPr>
+          <w:rFonts w:hint="eastAsia"/>
+          <w:sz w:val="24"/>
+          <w:szCs w:val="24"/>
+        </w:rPr>
+        <w:t>，</w:t>
+      </w:r>
       <w:r>
         <w:rPr>
           <w:rFonts w:hint="eastAsia"/>
@@ -585,13 +506,29 @@
           <w:sz w:val="24"/>
           <w:szCs w:val="24"/>
         </w:rPr>
+        <w:t>從資料庫中</w:t>
+      </w:r>
+      <w:r>
+        <w:rPr>
+          <w:rFonts w:hint="eastAsia"/>
+          <w:sz w:val="24"/>
+          <w:szCs w:val="24"/>
+        </w:rPr>
         <w:t>得知使者性別、年齡</w:t>
       </w:r>
-    </w:p>
-    <w:p>
-      <w:pPr>
-        <w:rPr>
-          <w:rFonts w:hint="eastAsia"/>
+      <w:r>
+        <w:rPr>
+          <w:rFonts w:hint="eastAsia"/>
+          <w:sz w:val="24"/>
+          <w:szCs w:val="24"/>
+        </w:rPr>
+        <w:t>。</w:t>
+      </w:r>
+    </w:p>
+    <w:p>
+      <w:pPr>
+        <w:ind w:left="720" w:hangingChars="300" w:hanging="720"/>
+        <w:rPr>
           <w:sz w:val="24"/>
           <w:szCs w:val="24"/>
         </w:rPr>
@@ -633,31 +570,122 @@
           <w:sz w:val="24"/>
           <w:szCs w:val="24"/>
         </w:rPr>
-        <w:t>若為網站會員，則在使用者登入後</w:t>
-      </w:r>
-      <w:r>
-        <w:rPr>
-          <w:rFonts w:hint="eastAsia"/>
-          <w:sz w:val="24"/>
-          <w:szCs w:val="24"/>
-        </w:rPr>
-        <w:t>，紀錄該使用者訪問的每部戲劇的紀錄</w:t>
-      </w:r>
-      <w:bookmarkStart w:id="2" w:name="_GoBack"/>
-      <w:bookmarkEnd w:id="2"/>
-    </w:p>
-    <w:p>
-      <w:pPr>
-        <w:rPr>
-          <w:sz w:val="24"/>
-          <w:szCs w:val="24"/>
-        </w:rPr>
-      </w:pPr>
-    </w:p>
-    <w:p>
-      <w:pPr>
-        <w:rPr>
-          <w:rFonts w:hint="eastAsia"/>
+        <w:t>若為網站會員，則在使用者登入後，紀錄該使用者</w:t>
+      </w:r>
+      <w:r>
+        <w:rPr>
+          <w:rFonts w:hint="eastAsia"/>
+          <w:sz w:val="24"/>
+          <w:szCs w:val="24"/>
+        </w:rPr>
+        <w:t xml:space="preserve">(ID </w:t>
+      </w:r>
+      <w:r>
+        <w:rPr>
+          <w:sz w:val="24"/>
+          <w:szCs w:val="24"/>
+        </w:rPr>
+        <w:t>number</w:t>
+      </w:r>
+      <w:r>
+        <w:rPr>
+          <w:rFonts w:hint="eastAsia"/>
+          <w:sz w:val="24"/>
+          <w:szCs w:val="24"/>
+        </w:rPr>
+        <w:t>)</w:t>
+      </w:r>
+      <w:r>
+        <w:rPr>
+          <w:rFonts w:hint="eastAsia"/>
+          <w:sz w:val="24"/>
+          <w:szCs w:val="24"/>
+        </w:rPr>
+        <w:t>訪問的每部戲劇的紀錄</w:t>
+      </w:r>
+      <w:r>
+        <w:rPr>
+          <w:rFonts w:hint="eastAsia"/>
+          <w:sz w:val="24"/>
+          <w:szCs w:val="24"/>
+        </w:rPr>
+        <w:t>。</w:t>
+      </w:r>
+      <w:r>
+        <w:rPr>
+          <w:rFonts w:hint="eastAsia"/>
+          <w:sz w:val="24"/>
+          <w:szCs w:val="24"/>
+        </w:rPr>
+        <w:t>之</w:t>
+      </w:r>
+      <w:r>
+        <w:rPr>
+          <w:rFonts w:hint="eastAsia"/>
+          <w:sz w:val="24"/>
+          <w:szCs w:val="24"/>
+        </w:rPr>
+        <w:t>後</w:t>
+      </w:r>
+      <w:r>
+        <w:rPr>
+          <w:rFonts w:hint="eastAsia"/>
+          <w:sz w:val="24"/>
+          <w:szCs w:val="24"/>
+        </w:rPr>
+        <w:t>在</w:t>
+      </w:r>
+      <w:r>
+        <w:rPr>
+          <w:rFonts w:hint="eastAsia"/>
+          <w:sz w:val="24"/>
+          <w:szCs w:val="24"/>
+        </w:rPr>
+        <w:t>以使用者</w:t>
+      </w:r>
+      <w:r>
+        <w:rPr>
+          <w:rFonts w:hint="eastAsia"/>
+          <w:sz w:val="24"/>
+          <w:szCs w:val="24"/>
+        </w:rPr>
+        <w:t>的</w:t>
+      </w:r>
+      <w:r>
+        <w:rPr>
+          <w:rFonts w:hint="eastAsia"/>
+          <w:sz w:val="24"/>
+          <w:szCs w:val="24"/>
+        </w:rPr>
+        <w:t>ID n</w:t>
+      </w:r>
+      <w:r>
+        <w:rPr>
+          <w:sz w:val="24"/>
+          <w:szCs w:val="24"/>
+        </w:rPr>
+        <w:t>umber</w:t>
+      </w:r>
+      <w:r>
+        <w:rPr>
+          <w:rFonts w:hint="eastAsia"/>
+          <w:sz w:val="24"/>
+          <w:szCs w:val="24"/>
+        </w:rPr>
+        <w:t>查詢資料庫中該名使用者的活動紀錄加以分析</w:t>
+      </w:r>
+    </w:p>
+    <w:p>
+      <w:pPr>
+        <w:rPr>
+          <w:sz w:val="24"/>
+          <w:szCs w:val="24"/>
+        </w:rPr>
+      </w:pPr>
+    </w:p>
+    <w:p>
+      <w:pPr>
+        <w:rPr>
           <w:sz w:val="24"/>
           <w:szCs w:val="24"/>
         </w:rPr>
@@ -719,49 +747,7 @@
           <w:sz w:val="24"/>
           <w:szCs w:val="24"/>
         </w:rPr>
-        <w:t>承上題，請以您規劃的表格以及欄位，製造出</w:t>
-      </w:r>
-      <w:r>
-        <w:rPr>
-          <w:rFonts w:ascii="Arial Unicode MS" w:eastAsia="Arial Unicode MS" w:hAnsi="Arial Unicode MS" w:cs="Arial Unicode MS"/>
-          <w:sz w:val="24"/>
-          <w:szCs w:val="24"/>
-        </w:rPr>
-        <w:t xml:space="preserve"> 10 </w:t>
-      </w:r>
-      <w:proofErr w:type="gramStart"/>
-      <w:r>
-        <w:rPr>
-          <w:rFonts w:ascii="Arial Unicode MS" w:eastAsia="Arial Unicode MS" w:hAnsi="Arial Unicode MS" w:cs="Arial Unicode MS"/>
-          <w:sz w:val="24"/>
-          <w:szCs w:val="24"/>
-        </w:rPr>
-        <w:t>筆假資料</w:t>
-      </w:r>
-      <w:proofErr w:type="gramEnd"/>
-      <w:r>
-        <w:rPr>
-          <w:rFonts w:ascii="Arial Unicode MS" w:eastAsia="Arial Unicode MS" w:hAnsi="Arial Unicode MS" w:cs="Arial Unicode MS"/>
-          <w:sz w:val="24"/>
-          <w:szCs w:val="24"/>
-        </w:rPr>
-        <w:t>（以表格為單位即可，不用每個事件都產</w:t>
-      </w:r>
-      <w:r>
-        <w:rPr>
-          <w:rFonts w:ascii="Arial Unicode MS" w:eastAsia="Arial Unicode MS" w:hAnsi="Arial Unicode MS" w:cs="Arial Unicode MS"/>
-          <w:sz w:val="24"/>
-          <w:szCs w:val="24"/>
-        </w:rPr>
-        <w:t xml:space="preserve"> 10 </w:t>
-      </w:r>
-      <w:r>
-        <w:rPr>
-          <w:rFonts w:ascii="Arial Unicode MS" w:eastAsia="Arial Unicode MS" w:hAnsi="Arial Unicode MS" w:cs="Arial Unicode MS"/>
-          <w:sz w:val="24"/>
-          <w:szCs w:val="24"/>
-        </w:rPr>
-        <w:t>筆資料）</w:t>
+        <w:t>承上題，請以您規劃的表格以及欄位，製造出 10 筆假資料（以表格為單位即可，不用每個事件都產 10 筆資料）</w:t>
       </w:r>
     </w:p>
     <w:p>
@@ -782,41 +768,7 @@
           <w:sz w:val="24"/>
           <w:szCs w:val="24"/>
         </w:rPr>
-        <w:t>承上題，根據上述假資料，請您使用</w:t>
-      </w:r>
-      <w:r>
-        <w:rPr>
-          <w:rFonts w:ascii="Arial Unicode MS" w:eastAsia="Arial Unicode MS" w:hAnsi="Arial Unicode MS" w:cs="Arial Unicode MS"/>
-          <w:sz w:val="24"/>
-          <w:szCs w:val="24"/>
-        </w:rPr>
-        <w:t xml:space="preserve"> Standard SQL Query </w:t>
-      </w:r>
-      <w:r>
-        <w:rPr>
-          <w:rFonts w:ascii="Arial Unicode MS" w:eastAsia="Arial Unicode MS" w:hAnsi="Arial Unicode MS" w:cs="Arial Unicode MS"/>
-          <w:sz w:val="24"/>
-          <w:szCs w:val="24"/>
-        </w:rPr>
-        <w:t>比較不同性別每天的</w:t>
-      </w:r>
-      <w:proofErr w:type="gramStart"/>
-      <w:r>
-        <w:rPr>
-          <w:rFonts w:ascii="Arial Unicode MS" w:eastAsia="Arial Unicode MS" w:hAnsi="Arial Unicode MS" w:cs="Arial Unicode MS"/>
-          <w:sz w:val="24"/>
-          <w:szCs w:val="24"/>
-        </w:rPr>
-        <w:t>點擊率</w:t>
-      </w:r>
-      <w:proofErr w:type="gramEnd"/>
-      <w:r>
-        <w:rPr>
-          <w:rFonts w:ascii="Arial Unicode MS" w:eastAsia="Arial Unicode MS" w:hAnsi="Arial Unicode MS" w:cs="Arial Unicode MS"/>
-          <w:sz w:val="24"/>
-          <w:szCs w:val="24"/>
-        </w:rPr>
-        <w:t>？</w:t>
+        <w:t>承上題，根據上述假資料，請您使用 Standard SQL Query 比較不同性別每天的點擊率？</w:t>
       </w:r>
     </w:p>
     <w:p>
@@ -835,6 +787,7 @@
           <w:sz w:val="24"/>
           <w:szCs w:val="24"/>
         </w:rPr>
+        <w:lastRenderedPageBreak/>
         <w:t>承上題，您會如何用視覺化的方式呈現上述問題？（簡單畫圖表示即可）</w:t>
       </w:r>
       <w:r>
@@ -850,13 +803,12 @@
       <w:pPr>
         <w:pStyle w:val="2"/>
       </w:pPr>
-      <w:bookmarkStart w:id="3" w:name="_y0vwkoyqa2vo" w:colFirst="0" w:colLast="0"/>
-      <w:bookmarkEnd w:id="3"/>
-      <w:r>
-        <w:rPr>
-          <w:rFonts w:ascii="Arial Unicode MS" w:eastAsia="Arial Unicode MS" w:hAnsi="Arial Unicode MS" w:cs="Arial Unicode MS"/>
-        </w:rPr>
-        <w:lastRenderedPageBreak/>
+      <w:bookmarkStart w:id="2" w:name="_y0vwkoyqa2vo" w:colFirst="0" w:colLast="0"/>
+      <w:bookmarkEnd w:id="2"/>
+      <w:r>
+        <w:rPr>
+          <w:rFonts w:ascii="Arial Unicode MS" w:eastAsia="Arial Unicode MS" w:hAnsi="Arial Unicode MS" w:cs="Arial Unicode MS"/>
+        </w:rPr>
         <w:t>二、程式與系統架構</w:t>
       </w:r>
     </w:p>
@@ -896,23 +848,7 @@
           <w:sz w:val="24"/>
           <w:szCs w:val="24"/>
         </w:rPr>
-        <w:t>{"</w:t>
-      </w:r>
-      <w:proofErr w:type="spellStart"/>
-      <w:r>
-        <w:rPr>
-          <w:sz w:val="24"/>
-          <w:szCs w:val="24"/>
-        </w:rPr>
-        <w:t>ad_network</w:t>
-      </w:r>
-      <w:proofErr w:type="spellEnd"/>
-      <w:r>
-        <w:rPr>
-          <w:sz w:val="24"/>
-          <w:szCs w:val="24"/>
-        </w:rPr>
-        <w:t>": "FOO",</w:t>
+        <w:t>{"ad_network": "FOO",</w:t>
       </w:r>
     </w:p>
     <w:p>
@@ -942,61 +878,22 @@
           <w:sz w:val="24"/>
           <w:szCs w:val="24"/>
         </w:rPr>
-        <w:t xml:space="preserve"> "</w:t>
-      </w:r>
-      <w:proofErr w:type="spellStart"/>
-      <w:r>
-        <w:rPr>
-          <w:sz w:val="24"/>
-          <w:szCs w:val="24"/>
-        </w:rPr>
-        <w:t>app_name</w:t>
-      </w:r>
-      <w:proofErr w:type="spellEnd"/>
-      <w:r>
-        <w:rPr>
-          <w:sz w:val="24"/>
-          <w:szCs w:val="24"/>
-        </w:rPr>
-        <w:t>": "LINETV",</w:t>
-      </w:r>
-    </w:p>
-    <w:p>
-      <w:pPr>
-        <w:rPr>
-          <w:sz w:val="24"/>
-          <w:szCs w:val="24"/>
-        </w:rPr>
-      </w:pPr>
-      <w:r>
-        <w:rPr>
-          <w:sz w:val="24"/>
-          <w:szCs w:val="24"/>
-        </w:rPr>
-        <w:t xml:space="preserve"> "</w:t>
-      </w:r>
-      <w:proofErr w:type="spellStart"/>
-      <w:r>
-        <w:rPr>
-          <w:sz w:val="24"/>
-          <w:szCs w:val="24"/>
-        </w:rPr>
-        <w:t>unit_id</w:t>
-      </w:r>
-      <w:proofErr w:type="spellEnd"/>
-      <w:r>
-        <w:rPr>
-          <w:sz w:val="24"/>
-          <w:szCs w:val="24"/>
-        </w:rPr>
-        <w:t>": "556</w:t>
-      </w:r>
-      <w:r>
-        <w:rPr>
-          <w:sz w:val="24"/>
-          <w:szCs w:val="24"/>
-        </w:rPr>
-        <w:t>65201314",</w:t>
+        <w:t xml:space="preserve"> "app_name": "LINETV",</w:t>
+      </w:r>
+    </w:p>
+    <w:p>
+      <w:pPr>
+        <w:rPr>
+          <w:sz w:val="24"/>
+          <w:szCs w:val="24"/>
+        </w:rPr>
+      </w:pPr>
+      <w:r>
+        <w:rPr>
+          <w:sz w:val="24"/>
+          <w:szCs w:val="24"/>
+        </w:rPr>
+        <w:t xml:space="preserve"> "unit_id": "55665201314",</w:t>
       </w:r>
     </w:p>
     <w:p>
@@ -1065,25 +962,7 @@
           <w:sz w:val="24"/>
           <w:szCs w:val="24"/>
         </w:rPr>
-        <w:t>但是很不幸的，我們系統常常收到奇怪的資訊，可能包括</w:t>
-      </w:r>
-      <w:proofErr w:type="gramStart"/>
-      <w:r>
-        <w:rPr>
-          <w:rFonts w:ascii="Arial Unicode MS" w:eastAsia="Arial Unicode MS" w:hAnsi="Arial Unicode MS" w:cs="Arial Unicode MS"/>
-          <w:sz w:val="24"/>
-          <w:szCs w:val="24"/>
-        </w:rPr>
-        <w:t>缺漏值</w:t>
-      </w:r>
-      <w:proofErr w:type="gramEnd"/>
-      <w:r>
-        <w:rPr>
-          <w:rFonts w:ascii="Arial Unicode MS" w:eastAsia="Arial Unicode MS" w:hAnsi="Arial Unicode MS" w:cs="Arial Unicode MS"/>
-          <w:sz w:val="24"/>
-          <w:szCs w:val="24"/>
-        </w:rPr>
-        <w:t>、也有可能格式不對。</w:t>
+        <w:t>但是很不幸的，我們系統常常收到奇怪的資訊，可能包括缺漏值、也有可能格式不對。</w:t>
       </w:r>
     </w:p>
     <w:p>
@@ -1111,23 +990,7 @@
           <w:sz w:val="24"/>
           <w:szCs w:val="24"/>
         </w:rPr>
-        <w:t>請寫一個</w:t>
-      </w:r>
-      <w:r>
-        <w:rPr>
-          <w:rFonts w:ascii="Arial Unicode MS" w:eastAsia="Arial Unicode MS" w:hAnsi="Arial Unicode MS" w:cs="Arial Unicode MS"/>
-          <w:sz w:val="24"/>
-          <w:szCs w:val="24"/>
-        </w:rPr>
-        <w:t xml:space="preserve"> Python Function </w:t>
-      </w:r>
-      <w:r>
-        <w:rPr>
-          <w:rFonts w:ascii="Arial Unicode MS" w:eastAsia="Arial Unicode MS" w:hAnsi="Arial Unicode MS" w:cs="Arial Unicode MS"/>
-          <w:sz w:val="24"/>
-          <w:szCs w:val="24"/>
-        </w:rPr>
-        <w:t>來驗證收的上述資料格式是否正確。</w:t>
+        <w:t>請寫一個 Python Function 來驗證收的上述資料格式是否正確。</w:t>
       </w:r>
       <w:r>
         <w:rPr>
@@ -1136,45 +999,7 @@
           <w:szCs w:val="24"/>
           <w:highlight w:val="yellow"/>
         </w:rPr>
-        <w:t>（程式碼請提供</w:t>
-      </w:r>
-      <w:r>
-        <w:rPr>
-          <w:rFonts w:ascii="Arial Unicode MS" w:eastAsia="Arial Unicode MS" w:hAnsi="Arial Unicode MS" w:cs="Arial Unicode MS"/>
-          <w:sz w:val="24"/>
-          <w:szCs w:val="24"/>
-          <w:highlight w:val="yellow"/>
-        </w:rPr>
-        <w:t xml:space="preserve"> </w:t>
-      </w:r>
-      <w:proofErr w:type="spellStart"/>
-      <w:r>
-        <w:rPr>
-          <w:rFonts w:ascii="Arial Unicode MS" w:eastAsia="Arial Unicode MS" w:hAnsi="Arial Unicode MS" w:cs="Arial Unicode MS"/>
-          <w:sz w:val="24"/>
-          <w:szCs w:val="24"/>
-          <w:highlight w:val="yellow"/>
-        </w:rPr>
-        <w:t>github</w:t>
-      </w:r>
-      <w:proofErr w:type="spellEnd"/>
-      <w:r>
-        <w:rPr>
-          <w:rFonts w:ascii="Arial Unicode MS" w:eastAsia="Arial Unicode MS" w:hAnsi="Arial Unicode MS" w:cs="Arial Unicode MS"/>
-          <w:sz w:val="24"/>
-          <w:szCs w:val="24"/>
-          <w:highlight w:val="yellow"/>
-        </w:rPr>
-        <w:t xml:space="preserve"> </w:t>
-      </w:r>
-      <w:r>
-        <w:rPr>
-          <w:rFonts w:ascii="Arial Unicode MS" w:eastAsia="Arial Unicode MS" w:hAnsi="Arial Unicode MS" w:cs="Arial Unicode MS"/>
-          <w:sz w:val="24"/>
-          <w:szCs w:val="24"/>
-          <w:highlight w:val="yellow"/>
-        </w:rPr>
-        <w:t>連結）</w:t>
+        <w:t>（程式碼請提供 github 連結）</w:t>
       </w:r>
     </w:p>
     <w:p>
@@ -1194,41 +1019,7 @@
           <w:sz w:val="24"/>
           <w:szCs w:val="24"/>
         </w:rPr>
-        <w:t>承上題，請寫一個或多個（有需要的話）</w:t>
-      </w:r>
-      <w:r>
-        <w:rPr>
-          <w:rFonts w:ascii="Arial Unicode MS" w:eastAsia="Arial Unicode MS" w:hAnsi="Arial Unicode MS" w:cs="Arial Unicode MS"/>
-          <w:sz w:val="24"/>
-          <w:szCs w:val="24"/>
-        </w:rPr>
-        <w:t xml:space="preserve"> </w:t>
-      </w:r>
-      <w:proofErr w:type="spellStart"/>
-      <w:r>
-        <w:rPr>
-          <w:rFonts w:ascii="Arial Unicode MS" w:eastAsia="Arial Unicode MS" w:hAnsi="Arial Unicode MS" w:cs="Arial Unicode MS"/>
-          <w:sz w:val="24"/>
-          <w:szCs w:val="24"/>
-        </w:rPr>
-        <w:t>Unittests</w:t>
-      </w:r>
-      <w:proofErr w:type="spellEnd"/>
-      <w:r>
-        <w:rPr>
-          <w:rFonts w:ascii="Arial Unicode MS" w:eastAsia="Arial Unicode MS" w:hAnsi="Arial Unicode MS" w:cs="Arial Unicode MS"/>
-          <w:sz w:val="24"/>
-          <w:szCs w:val="24"/>
-        </w:rPr>
-        <w:t xml:space="preserve"> </w:t>
-      </w:r>
-      <w:r>
-        <w:rPr>
-          <w:rFonts w:ascii="Arial Unicode MS" w:eastAsia="Arial Unicode MS" w:hAnsi="Arial Unicode MS" w:cs="Arial Unicode MS"/>
-          <w:sz w:val="24"/>
-          <w:szCs w:val="24"/>
-        </w:rPr>
-        <w:t>來驗證上述驗證程式是否正確。</w:t>
+        <w:t>承上題，請寫一個或多個（有需要的話） Unittests 來驗證上述驗證程式是否正確。</w:t>
       </w:r>
       <w:r>
         <w:rPr>
@@ -1237,45 +1028,7 @@
           <w:szCs w:val="24"/>
           <w:highlight w:val="yellow"/>
         </w:rPr>
-        <w:t>（程式碼請提供</w:t>
-      </w:r>
-      <w:r>
-        <w:rPr>
-          <w:rFonts w:ascii="Arial Unicode MS" w:eastAsia="Arial Unicode MS" w:hAnsi="Arial Unicode MS" w:cs="Arial Unicode MS"/>
-          <w:sz w:val="24"/>
-          <w:szCs w:val="24"/>
-          <w:highlight w:val="yellow"/>
-        </w:rPr>
-        <w:t xml:space="preserve"> </w:t>
-      </w:r>
-      <w:proofErr w:type="spellStart"/>
-      <w:r>
-        <w:rPr>
-          <w:rFonts w:ascii="Arial Unicode MS" w:eastAsia="Arial Unicode MS" w:hAnsi="Arial Unicode MS" w:cs="Arial Unicode MS"/>
-          <w:sz w:val="24"/>
-          <w:szCs w:val="24"/>
-          <w:highlight w:val="yellow"/>
-        </w:rPr>
-        <w:t>github</w:t>
-      </w:r>
-      <w:proofErr w:type="spellEnd"/>
-      <w:r>
-        <w:rPr>
-          <w:rFonts w:ascii="Arial Unicode MS" w:eastAsia="Arial Unicode MS" w:hAnsi="Arial Unicode MS" w:cs="Arial Unicode MS"/>
-          <w:sz w:val="24"/>
-          <w:szCs w:val="24"/>
-          <w:highlight w:val="yellow"/>
-        </w:rPr>
-        <w:t xml:space="preserve"> </w:t>
-      </w:r>
-      <w:r>
-        <w:rPr>
-          <w:rFonts w:ascii="Arial Unicode MS" w:eastAsia="Arial Unicode MS" w:hAnsi="Arial Unicode MS" w:cs="Arial Unicode MS"/>
-          <w:sz w:val="24"/>
-          <w:szCs w:val="24"/>
-          <w:highlight w:val="yellow"/>
-        </w:rPr>
-        <w:t>連結）</w:t>
+        <w:t>（程式碼請提供 github 連結）</w:t>
       </w:r>
     </w:p>
     <w:p>
@@ -1295,39 +1048,7 @@
           <w:sz w:val="24"/>
           <w:szCs w:val="24"/>
         </w:rPr>
-        <w:t>當您寫完程式後，要怎樣透過</w:t>
-      </w:r>
-      <w:r>
-        <w:rPr>
-          <w:rFonts w:ascii="Arial Unicode MS" w:eastAsia="Arial Unicode MS" w:hAnsi="Arial Unicode MS" w:cs="Arial Unicode MS"/>
-          <w:sz w:val="24"/>
-          <w:szCs w:val="24"/>
-        </w:rPr>
-        <w:t xml:space="preserve"> git </w:t>
-      </w:r>
-      <w:r>
-        <w:rPr>
-          <w:rFonts w:ascii="Arial Unicode MS" w:eastAsia="Arial Unicode MS" w:hAnsi="Arial Unicode MS" w:cs="Arial Unicode MS"/>
-          <w:sz w:val="24"/>
-          <w:szCs w:val="24"/>
-        </w:rPr>
-        <w:t>指令推送到公司的</w:t>
-      </w:r>
-      <w:r>
-        <w:rPr>
-          <w:rFonts w:ascii="Arial Unicode MS" w:eastAsia="Arial Unicode MS" w:hAnsi="Arial Unicode MS" w:cs="Arial Unicode MS"/>
-          <w:sz w:val="24"/>
-          <w:szCs w:val="24"/>
-        </w:rPr>
-        <w:t xml:space="preserve"> repo</w:t>
-      </w:r>
-      <w:r>
-        <w:rPr>
-          <w:rFonts w:ascii="Arial Unicode MS" w:eastAsia="Arial Unicode MS" w:hAnsi="Arial Unicode MS" w:cs="Arial Unicode MS"/>
-          <w:sz w:val="24"/>
-          <w:szCs w:val="24"/>
-        </w:rPr>
-        <w:t>？（當這隻程式為多人開發時）</w:t>
+        <w:t>當您寫完程式後，要怎樣透過 git 指令推送到公司的 repo？（當這隻程式為多人開發時）</w:t>
       </w:r>
     </w:p>
     <w:p>
@@ -1347,55 +1068,7 @@
           <w:sz w:val="24"/>
           <w:szCs w:val="24"/>
         </w:rPr>
-        <w:t>您會設計怎樣的</w:t>
-      </w:r>
-      <w:r>
-        <w:rPr>
-          <w:rFonts w:ascii="Arial Unicode MS" w:eastAsia="Arial Unicode MS" w:hAnsi="Arial Unicode MS" w:cs="Arial Unicode MS"/>
-          <w:sz w:val="24"/>
-          <w:szCs w:val="24"/>
-        </w:rPr>
-        <w:t xml:space="preserve"> Data Pipeline </w:t>
-      </w:r>
-      <w:r>
-        <w:rPr>
-          <w:rFonts w:ascii="Arial Unicode MS" w:eastAsia="Arial Unicode MS" w:hAnsi="Arial Unicode MS" w:cs="Arial Unicode MS"/>
-          <w:sz w:val="24"/>
-          <w:szCs w:val="24"/>
-        </w:rPr>
-        <w:t>來接受</w:t>
-      </w:r>
-      <w:r>
-        <w:rPr>
-          <w:rFonts w:ascii="Arial Unicode MS" w:eastAsia="Arial Unicode MS" w:hAnsi="Arial Unicode MS" w:cs="Arial Unicode MS"/>
-          <w:sz w:val="24"/>
-          <w:szCs w:val="24"/>
-        </w:rPr>
-        <w:t xml:space="preserve"> App </w:t>
-      </w:r>
-      <w:r>
-        <w:rPr>
-          <w:rFonts w:ascii="Arial Unicode MS" w:eastAsia="Arial Unicode MS" w:hAnsi="Arial Unicode MS" w:cs="Arial Unicode MS"/>
-          <w:sz w:val="24"/>
-          <w:szCs w:val="24"/>
-        </w:rPr>
-        <w:t>傳來的資料、檢查資料格式、以及整理到資料庫</w:t>
-      </w:r>
-      <w:r>
-        <w:rPr>
-          <w:rFonts w:ascii="Arial Unicode MS" w:eastAsia="Arial Unicode MS" w:hAnsi="Arial Unicode MS" w:cs="Arial Unicode MS"/>
-          <w:sz w:val="24"/>
-          <w:szCs w:val="24"/>
-        </w:rPr>
-        <w:t>/</w:t>
-      </w:r>
-      <w:r>
-        <w:rPr>
-          <w:rFonts w:ascii="Arial Unicode MS" w:eastAsia="Arial Unicode MS" w:hAnsi="Arial Unicode MS" w:cs="Arial Unicode MS"/>
-          <w:sz w:val="24"/>
-          <w:szCs w:val="24"/>
-        </w:rPr>
-        <w:t>資料倉儲？（舉您熟悉的架構元件即可）</w:t>
+        <w:t>您會設計怎樣的 Data Pipeline 來接受 App 傳來的資料、檢查資料格式、以及整理到資料庫/資料倉儲？（舉您熟悉的架構元件即可）</w:t>
       </w:r>
     </w:p>
     <w:p>
@@ -1455,51 +1128,7 @@
           <w:sz w:val="24"/>
           <w:szCs w:val="24"/>
         </w:rPr>
-        <w:t>當流量突然暴增</w:t>
-      </w:r>
-      <w:r>
-        <w:rPr>
-          <w:rFonts w:ascii="Arial Unicode MS" w:eastAsia="Arial Unicode MS" w:hAnsi="Arial Unicode MS" w:cs="Arial Unicode MS"/>
-          <w:sz w:val="24"/>
-          <w:szCs w:val="24"/>
-        </w:rPr>
-        <w:t xml:space="preserve"> 10 </w:t>
-      </w:r>
-      <w:proofErr w:type="gramStart"/>
-      <w:r>
-        <w:rPr>
-          <w:rFonts w:ascii="Arial Unicode MS" w:eastAsia="Arial Unicode MS" w:hAnsi="Arial Unicode MS" w:cs="Arial Unicode MS"/>
-          <w:sz w:val="24"/>
-          <w:szCs w:val="24"/>
-        </w:rPr>
-        <w:t>倍</w:t>
-      </w:r>
-      <w:proofErr w:type="gramEnd"/>
-      <w:r>
-        <w:rPr>
-          <w:rFonts w:ascii="Arial Unicode MS" w:eastAsia="Arial Unicode MS" w:hAnsi="Arial Unicode MS" w:cs="Arial Unicode MS"/>
-          <w:sz w:val="24"/>
-          <w:szCs w:val="24"/>
-        </w:rPr>
-        <w:t>時，您上述的系統設計撐</w:t>
-      </w:r>
-      <w:proofErr w:type="gramStart"/>
-      <w:r>
-        <w:rPr>
-          <w:rFonts w:ascii="Arial Unicode MS" w:eastAsia="Arial Unicode MS" w:hAnsi="Arial Unicode MS" w:cs="Arial Unicode MS"/>
-          <w:sz w:val="24"/>
-          <w:szCs w:val="24"/>
-        </w:rPr>
-        <w:t>得住</w:t>
-      </w:r>
-      <w:proofErr w:type="gramEnd"/>
-      <w:r>
-        <w:rPr>
-          <w:rFonts w:ascii="Arial Unicode MS" w:eastAsia="Arial Unicode MS" w:hAnsi="Arial Unicode MS" w:cs="Arial Unicode MS"/>
-          <w:sz w:val="24"/>
-          <w:szCs w:val="24"/>
-        </w:rPr>
-        <w:t>嗎？如果撐不住您會如何調整架構？</w:t>
+        <w:t>當流量突然暴增 10 倍時，您上述的系統設計撐得住嗎？如果撐不住您會如何調整架構？</w:t>
       </w:r>
       <w:r>
         <w:rPr>
@@ -1521,19 +1150,13 @@
           <w:between w:val="nil"/>
         </w:pBdr>
       </w:pPr>
-      <w:bookmarkStart w:id="4" w:name="_60vftvbprksx" w:colFirst="0" w:colLast="0"/>
-      <w:bookmarkEnd w:id="4"/>
-      <w:r>
-        <w:rPr>
-          <w:rFonts w:ascii="Arial Unicode MS" w:eastAsia="Arial Unicode MS" w:hAnsi="Arial Unicode MS" w:cs="Arial Unicode MS"/>
-        </w:rPr>
-        <w:t>三、</w:t>
-      </w:r>
-      <w:r>
-        <w:rPr>
-          <w:rFonts w:ascii="Arial Unicode MS" w:eastAsia="Arial Unicode MS" w:hAnsi="Arial Unicode MS" w:cs="Arial Unicode MS"/>
-        </w:rPr>
-        <w:t xml:space="preserve">Docker </w:t>
+      <w:bookmarkStart w:id="3" w:name="_60vftvbprksx" w:colFirst="0" w:colLast="0"/>
+      <w:bookmarkEnd w:id="3"/>
+      <w:r>
+        <w:rPr>
+          <w:rFonts w:ascii="Arial Unicode MS" w:eastAsia="Arial Unicode MS" w:hAnsi="Arial Unicode MS" w:cs="Arial Unicode MS"/>
+        </w:rPr>
+        <w:t xml:space="preserve">三、Docker </w:t>
       </w:r>
     </w:p>
     <w:p>
@@ -1556,23 +1179,7 @@
           <w:sz w:val="24"/>
           <w:szCs w:val="24"/>
         </w:rPr>
-        <w:t>假設今天要上架一個服務，需要使用</w:t>
-      </w:r>
-      <w:r>
-        <w:rPr>
-          <w:rFonts w:ascii="Arial Unicode MS" w:eastAsia="Arial Unicode MS" w:hAnsi="Arial Unicode MS" w:cs="Arial Unicode MS"/>
-          <w:sz w:val="24"/>
-          <w:szCs w:val="24"/>
-        </w:rPr>
-        <w:t>container</w:t>
-      </w:r>
-      <w:r>
-        <w:rPr>
-          <w:rFonts w:ascii="Arial Unicode MS" w:eastAsia="Arial Unicode MS" w:hAnsi="Arial Unicode MS" w:cs="Arial Unicode MS"/>
-          <w:sz w:val="24"/>
-          <w:szCs w:val="24"/>
-        </w:rPr>
-        <w:t>的服務</w:t>
+        <w:t>假設今天要上架一個服務，需要使用container的服務</w:t>
       </w:r>
     </w:p>
     <w:p>
@@ -1599,47 +1206,7 @@
           <w:sz w:val="24"/>
           <w:szCs w:val="24"/>
         </w:rPr>
-        <w:t>當寫好了</w:t>
-      </w:r>
-      <w:r>
-        <w:rPr>
-          <w:rFonts w:ascii="Arial Unicode MS" w:eastAsia="Arial Unicode MS" w:hAnsi="Arial Unicode MS" w:cs="Arial Unicode MS"/>
-          <w:sz w:val="24"/>
-          <w:szCs w:val="24"/>
-        </w:rPr>
-        <w:t xml:space="preserve">repo </w:t>
-      </w:r>
-      <w:r>
-        <w:rPr>
-          <w:rFonts w:ascii="Arial Unicode MS" w:eastAsia="Arial Unicode MS" w:hAnsi="Arial Unicode MS" w:cs="Arial Unicode MS"/>
-          <w:sz w:val="24"/>
-          <w:szCs w:val="24"/>
-        </w:rPr>
-        <w:t>要如何把它變成</w:t>
-      </w:r>
-      <w:r>
-        <w:rPr>
-          <w:rFonts w:ascii="Arial Unicode MS" w:eastAsia="Arial Unicode MS" w:hAnsi="Arial Unicode MS" w:cs="Arial Unicode MS"/>
-          <w:sz w:val="24"/>
-          <w:szCs w:val="24"/>
-        </w:rPr>
-        <w:t xml:space="preserve">docker </w:t>
-      </w:r>
-      <w:r>
-        <w:rPr>
-          <w:rFonts w:ascii="Arial Unicode MS" w:eastAsia="Arial Unicode MS" w:hAnsi="Arial Unicode MS" w:cs="Arial Unicode MS"/>
-          <w:sz w:val="24"/>
-          <w:szCs w:val="24"/>
-        </w:rPr>
-        <w:t>的</w:t>
-      </w:r>
-      <w:r>
-        <w:rPr>
-          <w:rFonts w:ascii="Arial Unicode MS" w:eastAsia="Arial Unicode MS" w:hAnsi="Arial Unicode MS" w:cs="Arial Unicode MS"/>
-          <w:sz w:val="24"/>
-          <w:szCs w:val="24"/>
-        </w:rPr>
-        <w:t>container?</w:t>
+        <w:t>當寫好了repo 要如何把它變成docker 的container?</w:t>
       </w:r>
     </w:p>
     <w:p>
@@ -1666,31 +1233,7 @@
           <w:sz w:val="24"/>
           <w:szCs w:val="24"/>
         </w:rPr>
-        <w:t>要進入</w:t>
-      </w:r>
-      <w:r>
-        <w:rPr>
-          <w:rFonts w:ascii="Arial Unicode MS" w:eastAsia="Arial Unicode MS" w:hAnsi="Arial Unicode MS" w:cs="Arial Unicode MS"/>
-          <w:sz w:val="24"/>
-          <w:szCs w:val="24"/>
-        </w:rPr>
-        <w:t>container</w:t>
-      </w:r>
-      <w:r>
-        <w:rPr>
-          <w:rFonts w:ascii="Arial Unicode MS" w:eastAsia="Arial Unicode MS" w:hAnsi="Arial Unicode MS" w:cs="Arial Unicode MS"/>
-          <w:sz w:val="24"/>
-          <w:szCs w:val="24"/>
-        </w:rPr>
-        <w:t>的語法</w:t>
-      </w:r>
-      <w:r>
-        <w:rPr>
-          <w:rFonts w:ascii="Arial Unicode MS" w:eastAsia="Arial Unicode MS" w:hAnsi="Arial Unicode MS" w:cs="Arial Unicode MS"/>
-          <w:sz w:val="24"/>
-          <w:szCs w:val="24"/>
-        </w:rPr>
-        <w:t>?</w:t>
+        <w:t>要進入container的語法?</w:t>
       </w:r>
     </w:p>
     <w:p>
@@ -1717,31 +1260,7 @@
           <w:sz w:val="24"/>
           <w:szCs w:val="24"/>
         </w:rPr>
-        <w:t>當遇到</w:t>
-      </w:r>
-      <w:r>
-        <w:rPr>
-          <w:rFonts w:ascii="Arial Unicode MS" w:eastAsia="Arial Unicode MS" w:hAnsi="Arial Unicode MS" w:cs="Arial Unicode MS"/>
-          <w:sz w:val="24"/>
-          <w:szCs w:val="24"/>
-        </w:rPr>
-        <w:t>container</w:t>
-      </w:r>
-      <w:r>
-        <w:rPr>
-          <w:rFonts w:ascii="Arial Unicode MS" w:eastAsia="Arial Unicode MS" w:hAnsi="Arial Unicode MS" w:cs="Arial Unicode MS"/>
-          <w:sz w:val="24"/>
-          <w:szCs w:val="24"/>
-        </w:rPr>
-        <w:t>發生異常會怎麼處理</w:t>
-      </w:r>
-      <w:r>
-        <w:rPr>
-          <w:rFonts w:ascii="Arial Unicode MS" w:eastAsia="Arial Unicode MS" w:hAnsi="Arial Unicode MS" w:cs="Arial Unicode MS"/>
-          <w:sz w:val="24"/>
-          <w:szCs w:val="24"/>
-        </w:rPr>
-        <w:t>?</w:t>
+        <w:t>當遇到container發生異常會怎麼處理?</w:t>
       </w:r>
     </w:p>
     <w:p>
@@ -1764,8 +1283,8 @@
       <w:pPr>
         <w:pStyle w:val="2"/>
       </w:pPr>
-      <w:bookmarkStart w:id="5" w:name="_8a2v1eocpmp9" w:colFirst="0" w:colLast="0"/>
-      <w:bookmarkEnd w:id="5"/>
+      <w:bookmarkStart w:id="4" w:name="_8a2v1eocpmp9" w:colFirst="0" w:colLast="0"/>
+      <w:bookmarkEnd w:id="4"/>
       <w:r>
         <w:rPr>
           <w:rFonts w:ascii="Arial Unicode MS" w:eastAsia="Arial Unicode MS" w:hAnsi="Arial Unicode MS" w:cs="Arial Unicode MS"/>
@@ -1903,23 +1422,7 @@
           <w:sz w:val="24"/>
           <w:szCs w:val="24"/>
         </w:rPr>
-        <w:t>您覺得需要加強</w:t>
-      </w:r>
-      <w:r>
-        <w:rPr>
-          <w:rFonts w:ascii="Arial Unicode MS" w:eastAsia="Arial Unicode MS" w:hAnsi="Arial Unicode MS" w:cs="Arial Unicode MS"/>
-          <w:sz w:val="24"/>
-          <w:szCs w:val="24"/>
-        </w:rPr>
-        <w:t>/</w:t>
-      </w:r>
-      <w:r>
-        <w:rPr>
-          <w:rFonts w:ascii="Arial Unicode MS" w:eastAsia="Arial Unicode MS" w:hAnsi="Arial Unicode MS" w:cs="Arial Unicode MS"/>
-          <w:sz w:val="24"/>
-          <w:szCs w:val="24"/>
-        </w:rPr>
-        <w:t>或需要他人協助的地方有哪些？</w:t>
+        <w:t>您覺得需要加強/或需要他人協助的地方有哪些？</w:t>
       </w:r>
     </w:p>
     <w:p>
@@ -1967,7 +1470,7 @@
 </file>
 
 <file path=word/numbering.xml><?xml version="1.0" encoding="utf-8"?>
-<w:numbering xmlns:wpc="http://schemas.microsoft.com/office/word/2010/wordprocessingCanvas" xmlns:cx="http://schemas.microsoft.com/office/drawing/2014/chartex" xmlns:cx1="http://schemas.microsoft.com/office/drawing/2015/9/8/chartex" xmlns:cx2="http://schemas.microsoft.com/office/drawing/2015/10/21/chartex" xmlns:cx3="http://schemas.microsoft.com/office/drawing/2016/5/9/chartex" xmlns:cx4="http://schemas.microsoft.com/office/drawing/2016/5/10/chartex" xmlns:cx5="http://schemas.microsoft.com/office/drawing/2016/5/11/chartex" xmlns:cx6="http://schemas.microsoft.com/office/drawing/2016/5/12/chartex" xmlns:cx7="http://schemas.microsoft.com/office/drawing/2016/5/13/chartex" xmlns:cx8="http://schemas.microsoft.com/office/drawing/2016/5/14/chartex" xmlns:mc="http://schemas.openxmlformats.org/markup-compatibility/2006" xmlns:aink="http://schemas.microsoft.com/office/drawing/2016/ink" xmlns:am3d="http://schemas.microsoft.com/office/drawing/2017/model3d" xmlns:o="urn:schemas-microsoft-com:office:office" xmlns:r="http://schemas.openxmlformats.org/officeDocument/2006/relationships" xmlns:m="http://schemas.openxmlformats.org/officeDocument/2006/math" xmlns:v="urn:schemas-microsoft-com:vml" xmlns:wp14="http://schemas.microsoft.com/office/word/2010/wordprocessingDrawing" xmlns:wp="http://schemas.openxmlformats.org/drawingml/2006/wordprocessingDrawing" xmlns:w10="urn:schemas-microsoft-com:office:word" xmlns:w="http://schemas.openxmlformats.org/wordprocessingml/2006/main" xmlns:w14="http://schemas.microsoft.com/office/word/2010/wordml" xmlns:w15="http://schemas.microsoft.com/office/word/2012/wordml" xmlns:w16cid="http://schemas.microsoft.com/office/word/2016/wordml/cid" xmlns:w16se="http://schemas.microsoft.com/office/word/2015/wordml/symex" xmlns:wpg="http://schemas.microsoft.com/office/word/2010/wordprocessingGroup" xmlns:wpi="http://schemas.microsoft.com/office/word/2010/wordprocessingInk" xmlns:wne="http://schemas.microsoft.com/office/word/2006/wordml" xmlns:wps="http://schemas.microsoft.com/office/word/2010/wordprocessingShape" mc:Ignorable="w14 w15 w16se w16cid wp14">
+<w:numbering xmlns:wpc="http://schemas.microsoft.com/office/word/2010/wordprocessingCanvas" xmlns:cx="http://schemas.microsoft.com/office/drawing/2014/chartex" xmlns:cx1="http://schemas.microsoft.com/office/drawing/2015/9/8/chartex" xmlns:cx2="http://schemas.microsoft.com/office/drawing/2015/10/21/chartex" xmlns:cx3="http://schemas.microsoft.com/office/drawing/2016/5/9/chartex" xmlns:cx4="http://schemas.microsoft.com/office/drawing/2016/5/10/chartex" xmlns:cx5="http://schemas.microsoft.com/office/drawing/2016/5/11/chartex" xmlns:cx6="http://schemas.microsoft.com/office/drawing/2016/5/12/chartex" xmlns:cx7="http://schemas.microsoft.com/office/drawing/2016/5/13/chartex" xmlns:cx8="http://schemas.microsoft.com/office/drawing/2016/5/14/chartex" xmlns:mc="http://schemas.openxmlformats.org/markup-compatibility/2006" xmlns:aink="http://schemas.microsoft.com/office/drawing/2016/ink" xmlns:am3d="http://schemas.microsoft.com/office/drawing/2017/model3d" xmlns:o="urn:schemas-microsoft-com:office:office" xmlns:r="http://schemas.openxmlformats.org/officeDocument/2006/relationships" xmlns:m="http://schemas.openxmlformats.org/officeDocument/2006/math" xmlns:v="urn:schemas-microsoft-com:vml" xmlns:wp14="http://schemas.microsoft.com/office/word/2010/wordprocessingDrawing" xmlns:wp="http://schemas.openxmlformats.org/drawingml/2006/wordprocessingDrawing" xmlns:w10="urn:schemas-microsoft-com:office:word" xmlns:w="http://schemas.openxmlformats.org/wordprocessingml/2006/main" xmlns:w14="http://schemas.microsoft.com/office/word/2010/wordml" xmlns:w15="http://schemas.microsoft.com/office/word/2012/wordml" xmlns:w16cex="http://schemas.microsoft.com/office/word/2018/wordml/cex" xmlns:w16cid="http://schemas.microsoft.com/office/word/2016/wordml/cid" xmlns:w16="http://schemas.microsoft.com/office/word/2018/wordml" xmlns:w16sdtdh="http://schemas.microsoft.com/office/word/2020/wordml/sdtdatahash" xmlns:w16se="http://schemas.microsoft.com/office/word/2015/wordml/symex" xmlns:wpg="http://schemas.microsoft.com/office/word/2010/wordprocessingGroup" xmlns:wpi="http://schemas.microsoft.com/office/word/2010/wordprocessingInk" xmlns:wne="http://schemas.microsoft.com/office/word/2006/wordml" xmlns:wps="http://schemas.microsoft.com/office/word/2010/wordprocessingShape" mc:Ignorable="w14 w15 w16se w16cid w16 w16cex w16sdtdh wp14">
   <w:abstractNum w:abstractNumId="0" w15:restartNumberingAfterBreak="0">
     <w:nsid w:val="080C749C"/>
     <w:multiLevelType w:val="multilevel"/>
@@ -2646,7 +2149,7 @@
 </file>
 
 <file path=word/styles.xml><?xml version="1.0" encoding="utf-8"?>
-<w:styles xmlns:mc="http://schemas.openxmlformats.org/markup-compatibility/2006" xmlns:r="http://schemas.openxmlformats.org/officeDocument/2006/relationships" xmlns:w="http://schemas.openxmlformats.org/wordprocessingml/2006/main" xmlns:w14="http://schemas.microsoft.com/office/word/2010/wordml" xmlns:w15="http://schemas.microsoft.com/office/word/2012/wordml" xmlns:w16cid="http://schemas.microsoft.com/office/word/2016/wordml/cid" xmlns:w16se="http://schemas.microsoft.com/office/word/2015/wordml/symex" mc:Ignorable="w14 w15 w16se w16cid">
+<w:styles xmlns:mc="http://schemas.openxmlformats.org/markup-compatibility/2006" xmlns:r="http://schemas.openxmlformats.org/officeDocument/2006/relationships" xmlns:w="http://schemas.openxmlformats.org/wordprocessingml/2006/main" xmlns:w14="http://schemas.microsoft.com/office/word/2010/wordml" xmlns:w15="http://schemas.microsoft.com/office/word/2012/wordml" xmlns:w16cex="http://schemas.microsoft.com/office/word/2018/wordml/cex" xmlns:w16cid="http://schemas.microsoft.com/office/word/2016/wordml/cid" xmlns:w16="http://schemas.microsoft.com/office/word/2018/wordml" xmlns:w16sdtdh="http://schemas.microsoft.com/office/word/2020/wordml/sdtdatahash" xmlns:w16se="http://schemas.microsoft.com/office/word/2015/wordml/symex" mc:Ignorable="w14 w15 w16se w16cid w16 w16cex w16sdtdh">
   <w:docDefaults>
     <w:rPrDefault>
       <w:rPr>
@@ -2662,7 +2165,7 @@
       </w:pPr>
     </w:pPrDefault>
   </w:docDefaults>
-  <w:latentStyles w:defLockedState="0" w:defUIPriority="99" w:defSemiHidden="0" w:defUnhideWhenUsed="0" w:defQFormat="0" w:count="375">
+  <w:latentStyles w:defLockedState="0" w:defUIPriority="99" w:defSemiHidden="0" w:defUnhideWhenUsed="0" w:defQFormat="0" w:count="376">
     <w:lsdException w:name="Normal" w:uiPriority="0" w:qFormat="1"/>
     <w:lsdException w:name="heading 1" w:uiPriority="9" w:qFormat="1"/>
     <w:lsdException w:name="heading 2" w:semiHidden="1" w:uiPriority="9" w:unhideWhenUsed="1" w:qFormat="1"/>
@@ -2768,7 +2271,6 @@
     <w:lsdException w:name="HTML Sample" w:semiHidden="1" w:unhideWhenUsed="1"/>
     <w:lsdException w:name="HTML Typewriter" w:semiHidden="1" w:unhideWhenUsed="1"/>
     <w:lsdException w:name="HTML Variable" w:semiHidden="1" w:unhideWhenUsed="1"/>
-    <w:lsdException w:name="Normal Table" w:semiHidden="1" w:unhideWhenUsed="1"/>
     <w:lsdException w:name="annotation subject" w:semiHidden="1" w:unhideWhenUsed="1"/>
     <w:lsdException w:name="No List" w:semiHidden="1" w:unhideWhenUsed="1"/>
     <w:lsdException w:name="Outline List 1" w:semiHidden="1" w:unhideWhenUsed="1"/>
@@ -2815,10 +2317,8 @@
     <w:lsdException w:name="Table Subtle 2" w:semiHidden="1" w:unhideWhenUsed="1"/>
     <w:lsdException w:name="Table Web 1" w:semiHidden="1" w:unhideWhenUsed="1"/>
     <w:lsdException w:name="Table Web 2" w:semiHidden="1" w:unhideWhenUsed="1"/>
-    <w:lsdException w:name="Table Web 3" w:semiHidden="1" w:unhideWhenUsed="1"/>
     <w:lsdException w:name="Balloon Text" w:semiHidden="1" w:unhideWhenUsed="1"/>
     <w:lsdException w:name="Table Grid" w:uiPriority="39"/>
-    <w:lsdException w:name="Table Theme" w:semiHidden="1" w:unhideWhenUsed="1"/>
     <w:lsdException w:name="Placeholder Text" w:semiHidden="1"/>
     <w:lsdException w:name="No Spacing" w:uiPriority="1" w:qFormat="1"/>
     <w:lsdException w:name="Light Shading" w:uiPriority="60"/>
@@ -3038,6 +2538,7 @@
     <w:lsdException w:name="Smart Hyperlink" w:semiHidden="1" w:unhideWhenUsed="1"/>
     <w:lsdException w:name="Hashtag" w:semiHidden="1" w:unhideWhenUsed="1"/>
     <w:lsdException w:name="Unresolved Mention" w:semiHidden="1" w:unhideWhenUsed="1"/>
+    <w:lsdException w:name="Smart Link" w:semiHidden="1" w:unhideWhenUsed="1"/>
   </w:latentStyles>
   <w:style w:type="paragraph" w:default="1" w:styleId="a">
     <w:name w:val="Normal"/>

</xml_diff>